<commit_message>
Added some changes on MS-Word file commit
</commit_message>
<xml_diff>
--- a/Book - Draft v0.1.docx
+++ b/Book - Draft v0.1.docx
@@ -29,6 +29,11 @@
         <w:t>Text, text, text</w:t>
       </w:r>
     </w:p>
+    <w:p>
+      <w:r>
+        <w:t>Text, text, text</w:t>
+      </w:r>
+    </w:p>
     <w:p/>
     <w:p>
       <w:pPr>
@@ -36,6 +41,11 @@
       </w:pPr>
       <w:r>
         <w:t>Testing</w:t>
+      </w:r>
+    </w:p>
+    <w:p>
+      <w:r>
+        <w:t>Text, text, text</w:t>
       </w:r>
     </w:p>
     <w:p>
@@ -68,7 +78,15 @@
         <w:t>Text, text, text</w:t>
       </w:r>
     </w:p>
-    <w:p/>
+    <w:p>
+      <w:r>
+        <w:t>Text, text, text</w:t>
+      </w:r>
+    </w:p>
+    <w:p>
+      <w:bookmarkStart w:id="0" w:name="_GoBack"/>
+      <w:bookmarkEnd w:id="0"/>
+    </w:p>
     <w:p/>
     <w:p>
       <w:r>
@@ -107,8 +125,6 @@
           <w:numId w:val="1"/>
         </w:numPr>
       </w:pPr>
-      <w:bookmarkStart w:id="0" w:name="_GoBack"/>
-      <w:bookmarkEnd w:id="0"/>
       <w:r>
         <w:t>Text, text, text</w:t>
       </w:r>

</xml_diff>